<commit_message>
updated documentation for current day
</commit_message>
<xml_diff>
--- a/Documentation/Project Team Meeting - Team 04.docx
+++ b/Documentation/Project Team Meeting - Team 04.docx
@@ -104,7 +104,7 @@
               <w:rPr>
                 <w:color w:val="000000"/>
               </w:rPr>
-              <w:t>Indian Student Association</w:t>
+              <w:t> Indian Student Association</w:t>
             </w:r>
             <w:r>
               <w:rPr>
@@ -161,19 +161,15 @@
               <w:rPr>
                 <w:color w:val="000000"/>
               </w:rPr>
-              <w:t xml:space="preserve">Final implementations of </w:t>
-            </w:r>
-            <w:r>
-              <w:rPr>
-                <w:color w:val="000000"/>
-              </w:rPr>
-              <w:t>the project</w:t>
-            </w:r>
-            <w:r>
-              <w:rPr>
-                <w:color w:val="000000"/>
-              </w:rPr>
-              <w:t xml:space="preserve"> and End-user manual preparation</w:t>
+              <w:t>Project planning and d</w:t>
+            </w:r>
+            <w:bookmarkStart w:id="0" w:name="_GoBack"/>
+            <w:bookmarkEnd w:id="0"/>
+            <w:r>
+              <w:rPr>
+                <w:color w:val="000000"/>
+              </w:rPr>
+              <w:t>iscussion of Help module</w:t>
             </w:r>
           </w:p>
         </w:tc>
@@ -226,33 +222,7 @@
               <w:rPr>
                 <w:color w:val="000000"/>
               </w:rPr>
-              <w:t>Tuesday, June 30</w:t>
-            </w:r>
-            <w:r>
-              <w:rPr>
-                <w:color w:val="000000"/>
-              </w:rPr>
-              <w:t xml:space="preserve">, </w:t>
-            </w:r>
-            <w:bookmarkStart w:id="0" w:name="_GoBack"/>
-            <w:bookmarkEnd w:id="0"/>
-            <w:r>
-              <w:rPr>
-                <w:color w:val="000000"/>
-              </w:rPr>
-              <w:t>2020</w:t>
-            </w:r>
-            <w:r>
-              <w:rPr>
-                <w:color w:val="000000"/>
-              </w:rPr>
-              <w:t>,</w:t>
-            </w:r>
-            <w:r>
-              <w:rPr>
-                <w:color w:val="000000"/>
-              </w:rPr>
-              <w:t xml:space="preserve"> 4:00 PM CST</w:t>
+              <w:t>Friday, 21 Aug, 2020 - 4:00PM CST</w:t>
             </w:r>
           </w:p>
         </w:tc>
@@ -379,6 +349,35 @@
               <w:rPr>
                 <w:color w:val="000000"/>
               </w:rPr>
+              <w:t xml:space="preserve"> Deepthi </w:t>
+            </w:r>
+            <w:proofErr w:type="spellStart"/>
+            <w:r>
+              <w:rPr>
+                <w:color w:val="000000"/>
+              </w:rPr>
+              <w:t>Gorrepati</w:t>
+            </w:r>
+            <w:proofErr w:type="spellEnd"/>
+          </w:p>
+          <w:p>
+            <w:pPr>
+              <w:rPr>
+                <w:color w:val="000000"/>
+              </w:rPr>
+            </w:pPr>
+            <w:proofErr w:type="spellStart"/>
+            <w:r>
+              <w:rPr>
+                <w:color w:val="000000"/>
+              </w:rPr>
+              <w:t>Mahalakshmi</w:t>
+            </w:r>
+            <w:proofErr w:type="spellEnd"/>
+            <w:r>
+              <w:rPr>
+                <w:color w:val="000000"/>
+              </w:rPr>
               <w:t xml:space="preserve"> </w:t>
             </w:r>
             <w:proofErr w:type="spellStart"/>
@@ -386,44 +385,9 @@
               <w:rPr>
                 <w:color w:val="000000"/>
               </w:rPr>
-              <w:t>Deepthi</w:t>
+              <w:t>Kongari</w:t>
             </w:r>
             <w:proofErr w:type="spellEnd"/>
-            <w:r>
-              <w:rPr>
-                <w:color w:val="000000"/>
-              </w:rPr>
-              <w:t> </w:t>
-            </w:r>
-            <w:proofErr w:type="spellStart"/>
-            <w:r>
-              <w:rPr>
-                <w:color w:val="000000"/>
-              </w:rPr>
-              <w:t>Gorrepati</w:t>
-            </w:r>
-            <w:proofErr w:type="spellEnd"/>
-          </w:p>
-          <w:p>
-            <w:pPr>
-              <w:rPr>
-                <w:color w:val="000000"/>
-              </w:rPr>
-            </w:pPr>
-            <w:proofErr w:type="spellStart"/>
-            <w:r>
-              <w:rPr>
-                <w:color w:val="000000"/>
-              </w:rPr>
-              <w:t>Mahalakshmi</w:t>
-            </w:r>
-            <w:proofErr w:type="spellEnd"/>
-            <w:r>
-              <w:rPr>
-                <w:color w:val="000000"/>
-              </w:rPr>
-              <w:t xml:space="preserve"> Kongari</w:t>
-            </w:r>
           </w:p>
           <w:p>
             <w:pPr>
@@ -437,19 +401,11 @@
               </w:rPr>
               <w:t xml:space="preserve">Sai </w:t>
             </w:r>
-            <w:proofErr w:type="spellStart"/>
-            <w:r>
-              <w:rPr>
-                <w:color w:val="000000"/>
-              </w:rPr>
-              <w:t>Jyothsna</w:t>
-            </w:r>
-            <w:proofErr w:type="spellEnd"/>
-            <w:r>
-              <w:rPr>
-                <w:color w:val="000000"/>
-              </w:rPr>
-              <w:t xml:space="preserve"> </w:t>
+            <w:r>
+              <w:rPr>
+                <w:color w:val="000000"/>
+              </w:rPr>
+              <w:t xml:space="preserve">Jyothsna </w:t>
             </w:r>
             <w:proofErr w:type="spellStart"/>
             <w:r>
@@ -648,7 +604,7 @@
         </w:numPr>
       </w:pPr>
       <w:r>
-        <w:t>Discuss on End-user manual preparation</w:t>
+        <w:t>Project plan for current semester</w:t>
       </w:r>
     </w:p>
     <w:p>
@@ -659,7 +615,7 @@
         </w:numPr>
       </w:pPr>
       <w:r>
-        <w:t>Working on the minor functionalities of the project</w:t>
+        <w:t>Assigning individual tasks for the team</w:t>
       </w:r>
     </w:p>
     <w:p>
@@ -670,7 +626,7 @@
         </w:numPr>
       </w:pPr>
       <w:r>
-        <w:t>Discussion of other important topics</w:t>
+        <w:t xml:space="preserve">Revise project objectives </w:t>
       </w:r>
     </w:p>
     <w:p>
@@ -681,13 +637,18 @@
         </w:numPr>
       </w:pPr>
       <w:r>
-        <w:t xml:space="preserve">List of action items from </w:t>
+        <w:t>Planning for Help module</w:t>
       </w:r>
+    </w:p>
+    <w:p>
+      <w:pPr>
+        <w:numPr>
+          <w:ilvl w:val="0"/>
+          <w:numId w:val="1"/>
+        </w:numPr>
+      </w:pPr>
       <w:r>
-        <w:t xml:space="preserve">the </w:t>
-      </w:r>
-      <w:r>
-        <w:t>meeting</w:t>
+        <w:t>List of action items from meeting</w:t>
       </w:r>
     </w:p>
     <w:p/>
@@ -705,14 +666,17 @@
         <w:tblLook w:val="0000" w:firstRow="0" w:lastRow="0" w:firstColumn="0" w:lastColumn="0" w:noHBand="0" w:noVBand="0"/>
       </w:tblPr>
       <w:tblGrid>
-        <w:gridCol w:w="2952"/>
-        <w:gridCol w:w="2376"/>
-        <w:gridCol w:w="2160"/>
+        <w:gridCol w:w="2786"/>
+        <w:gridCol w:w="3419"/>
+        <w:gridCol w:w="1310"/>
       </w:tblGrid>
       <w:tr>
-        <w:tc>
-          <w:tcPr>
-            <w:tcW w:w="2952" w:type="dxa"/>
+        <w:trPr>
+          <w:trHeight w:val="300"/>
+        </w:trPr>
+        <w:tc>
+          <w:tcPr>
+            <w:tcW w:w="2786" w:type="dxa"/>
           </w:tcPr>
           <w:p>
             <w:pPr>
@@ -730,7 +694,7 @@
         </w:tc>
         <w:tc>
           <w:tcPr>
-            <w:tcW w:w="2376" w:type="dxa"/>
+            <w:tcW w:w="3419" w:type="dxa"/>
           </w:tcPr>
           <w:p>
             <w:pPr>
@@ -748,7 +712,7 @@
         </w:tc>
         <w:tc>
           <w:tcPr>
-            <w:tcW w:w="2160" w:type="dxa"/>
+            <w:tcW w:w="863" w:type="dxa"/>
           </w:tcPr>
           <w:p>
             <w:pPr>
@@ -766,138 +730,116 @@
         </w:tc>
       </w:tr>
       <w:tr>
-        <w:tc>
-          <w:tcPr>
-            <w:tcW w:w="2952" w:type="dxa"/>
-          </w:tcPr>
-          <w:p>
-            <w:r>
-              <w:t>Forgot password functionality</w:t>
-            </w:r>
-          </w:p>
-        </w:tc>
-        <w:tc>
-          <w:tcPr>
-            <w:tcW w:w="2376" w:type="dxa"/>
-          </w:tcPr>
-          <w:p>
-            <w:r>
-              <w:t xml:space="preserve">Bharat Reddy </w:t>
-            </w:r>
-            <w:r>
-              <w:t xml:space="preserve">&amp; </w:t>
+        <w:trPr>
+          <w:trHeight w:val="289"/>
+        </w:trPr>
+        <w:tc>
+          <w:tcPr>
+            <w:tcW w:w="2786" w:type="dxa"/>
+          </w:tcPr>
+          <w:p>
+            <w:r>
+              <w:t>FAQ page</w:t>
+            </w:r>
+          </w:p>
+        </w:tc>
+        <w:tc>
+          <w:tcPr>
+            <w:tcW w:w="3419" w:type="dxa"/>
+          </w:tcPr>
+          <w:p>
+            <w:r>
+              <w:t xml:space="preserve">Bharat &amp; </w:t>
             </w:r>
             <w:proofErr w:type="spellStart"/>
             <w:r>
-              <w:t>Bhavya</w:t>
+              <w:t>Dheeraj</w:t>
             </w:r>
             <w:proofErr w:type="spellEnd"/>
-            <w:r>
-              <w:t xml:space="preserve"> </w:t>
-            </w:r>
-            <w:proofErr w:type="spellStart"/>
-            <w:r>
-              <w:t>Deepthi</w:t>
-            </w:r>
-            <w:proofErr w:type="spellEnd"/>
-          </w:p>
-        </w:tc>
-        <w:tc>
-          <w:tcPr>
-            <w:tcW w:w="2160" w:type="dxa"/>
-          </w:tcPr>
-          <w:p>
-            <w:r>
-              <w:t>06/3</w:t>
-            </w:r>
-            <w:r>
-              <w:t>0/2020</w:t>
+          </w:p>
+        </w:tc>
+        <w:tc>
+          <w:tcPr>
+            <w:tcW w:w="863" w:type="dxa"/>
+          </w:tcPr>
+          <w:p>
+            <w:r>
+              <w:t>08/30</w:t>
+            </w:r>
+            <w:r>
+              <w:t>/2020</w:t>
             </w:r>
           </w:p>
         </w:tc>
       </w:tr>
       <w:tr>
-        <w:tc>
-          <w:tcPr>
-            <w:tcW w:w="2952" w:type="dxa"/>
-          </w:tcPr>
-          <w:p>
-            <w:r>
-              <w:t>Backend connectivity</w:t>
-            </w:r>
-          </w:p>
-        </w:tc>
-        <w:tc>
-          <w:tcPr>
-            <w:tcW w:w="2376" w:type="dxa"/>
+        <w:trPr>
+          <w:trHeight w:val="377"/>
+        </w:trPr>
+        <w:tc>
+          <w:tcPr>
+            <w:tcW w:w="2786" w:type="dxa"/>
+          </w:tcPr>
+          <w:p>
+            <w:r>
+              <w:t>Contact Us page</w:t>
+            </w:r>
+          </w:p>
+        </w:tc>
+        <w:tc>
+          <w:tcPr>
+            <w:tcW w:w="3419" w:type="dxa"/>
           </w:tcPr>
           <w:p>
             <w:proofErr w:type="spellStart"/>
             <w:r>
+              <w:t>Bhavya</w:t>
+            </w:r>
+            <w:proofErr w:type="spellEnd"/>
+            <w:r>
+              <w:t xml:space="preserve"> Deepthi </w:t>
+            </w:r>
+            <w:r>
+              <w:t xml:space="preserve">&amp; </w:t>
+            </w:r>
+            <w:proofErr w:type="spellStart"/>
+            <w:r>
               <w:t>Mahalakshmi</w:t>
             </w:r>
             <w:proofErr w:type="spellEnd"/>
-            <w:r>
-              <w:t xml:space="preserve">, </w:t>
-            </w:r>
-            <w:proofErr w:type="spellStart"/>
-            <w:r>
-              <w:t>Jyothsna</w:t>
-            </w:r>
-            <w:proofErr w:type="spellEnd"/>
-            <w:r>
-              <w:t xml:space="preserve"> &amp;</w:t>
-            </w:r>
-            <w:r>
-              <w:t xml:space="preserve"> </w:t>
-            </w:r>
-            <w:proofErr w:type="spellStart"/>
-            <w:r>
-              <w:t>Dheeraj</w:t>
-            </w:r>
-            <w:proofErr w:type="spellEnd"/>
-            <w:r>
-              <w:t xml:space="preserve"> </w:t>
-            </w:r>
-          </w:p>
-        </w:tc>
-        <w:tc>
-          <w:tcPr>
-            <w:tcW w:w="2160" w:type="dxa"/>
-          </w:tcPr>
-          <w:p>
-            <w:r>
-              <w:t>0</w:t>
-            </w:r>
-            <w:r>
-              <w:t>6/3</w:t>
-            </w:r>
-            <w:r>
-              <w:t>0/2020</w:t>
+          </w:p>
+        </w:tc>
+        <w:tc>
+          <w:tcPr>
+            <w:tcW w:w="863" w:type="dxa"/>
+          </w:tcPr>
+          <w:p>
+            <w:r>
+              <w:t>08/30</w:t>
+            </w:r>
+            <w:r>
+              <w:t>/2020</w:t>
             </w:r>
           </w:p>
         </w:tc>
       </w:tr>
       <w:tr>
-        <w:tc>
-          <w:tcPr>
-            <w:tcW w:w="2952" w:type="dxa"/>
-          </w:tcPr>
-          <w:p>
-            <w:r>
-              <w:t xml:space="preserve">Testing &amp; </w:t>
-            </w:r>
-            <w:r>
-              <w:t>End-user manual</w:t>
-            </w:r>
-            <w:r>
-              <w:t xml:space="preserve"> preparation</w:t>
-            </w:r>
-          </w:p>
-        </w:tc>
-        <w:tc>
-          <w:tcPr>
-            <w:tcW w:w="2376" w:type="dxa"/>
+        <w:trPr>
+          <w:trHeight w:val="289"/>
+        </w:trPr>
+        <w:tc>
+          <w:tcPr>
+            <w:tcW w:w="2786" w:type="dxa"/>
+          </w:tcPr>
+          <w:p>
+            <w:r>
+              <w:t xml:space="preserve">Alumni page  </w:t>
+            </w:r>
+          </w:p>
+        </w:tc>
+        <w:tc>
+          <w:tcPr>
+            <w:tcW w:w="3419" w:type="dxa"/>
           </w:tcPr>
           <w:p>
             <w:proofErr w:type="spellStart"/>
@@ -905,18 +847,65 @@
               <w:t>Jeevan</w:t>
             </w:r>
             <w:proofErr w:type="spellEnd"/>
-          </w:p>
-        </w:tc>
-        <w:tc>
-          <w:tcPr>
-            <w:tcW w:w="2160" w:type="dxa"/>
-          </w:tcPr>
-          <w:p>
-            <w:r>
-              <w:t>06/3</w:t>
-            </w:r>
-            <w:r>
-              <w:t>0/2020</w:t>
+            <w:r>
+              <w:t xml:space="preserve"> &amp; Jyothsna</w:t>
+            </w:r>
+          </w:p>
+        </w:tc>
+        <w:tc>
+          <w:tcPr>
+            <w:tcW w:w="863" w:type="dxa"/>
+          </w:tcPr>
+          <w:p>
+            <w:r>
+              <w:t>08/30</w:t>
+            </w:r>
+            <w:r>
+              <w:t>/2020</w:t>
+            </w:r>
+          </w:p>
+        </w:tc>
+      </w:tr>
+      <w:tr>
+        <w:trPr>
+          <w:trHeight w:val="300"/>
+        </w:trPr>
+        <w:tc>
+          <w:tcPr>
+            <w:tcW w:w="2786" w:type="dxa"/>
+          </w:tcPr>
+          <w:p>
+            <w:r>
+              <w:t>Revised project objectives</w:t>
+            </w:r>
+          </w:p>
+        </w:tc>
+        <w:tc>
+          <w:tcPr>
+            <w:tcW w:w="3419" w:type="dxa"/>
+          </w:tcPr>
+          <w:p>
+            <w:r>
+              <w:t>Team</w:t>
+            </w:r>
+          </w:p>
+        </w:tc>
+        <w:tc>
+          <w:tcPr>
+            <w:tcW w:w="863" w:type="dxa"/>
+          </w:tcPr>
+          <w:p>
+            <w:r>
+              <w:t>08</w:t>
+            </w:r>
+            <w:r>
+              <w:t>/</w:t>
+            </w:r>
+            <w:r>
+              <w:t>23</w:t>
+            </w:r>
+            <w:r>
+              <w:t>/2020</w:t>
             </w:r>
           </w:p>
         </w:tc>
@@ -957,7 +946,13 @@
         <w:t xml:space="preserve"> </w:t>
       </w:r>
       <w:r>
-        <w:t>As per the requirement.</w:t>
+        <w:t>Friday, August 28</w:t>
+      </w:r>
+      <w:r>
+        <w:t xml:space="preserve">, 2020 4:00 </w:t>
+      </w:r>
+      <w:r>
+        <w:t>PM CST</w:t>
       </w:r>
     </w:p>
     <w:p/>

</xml_diff>